<commit_message>
Update 45K222_07-Template - Project proposal.docx
</commit_message>
<xml_diff>
--- a/45K222_07-Template - Project proposal.docx
+++ b/45K222_07-Template - Project proposal.docx
@@ -11,6 +11,64 @@
           <w:szCs w:val="24"/>
         </w:rPr>
       </w:pPr>
+      <w:r>
+        <w:rPr>
+          <w:rFonts w:ascii="Arial" w:cs="Arial" w:eastAsia="Arial" w:hAnsi="Arial"/>
+          <w:sz w:val="24"/>
+          <w:szCs w:val="24"/>
+          <w:rtl w:val="0"/>
+        </w:rPr>
+        <w:t xml:space="preserve">   </w:t>
+      </w:r>
+    </w:p>
+    <w:p>
+      <w:pPr>
+        <w:jc w:val="center"/>
+        <w:rPr>
+          <w:rFonts w:ascii="Arial" w:cs="Arial" w:eastAsia="Arial" w:hAnsi="Arial"/>
+          <w:sz w:val="24"/>
+          <w:szCs w:val="24"/>
+        </w:rPr>
+      </w:pPr>
+      <w:r>
+        <w:rPr>
+          <w:rtl w:val="0"/>
+        </w:rPr>
+      </w:r>
+    </w:p>
+    <w:p>
+      <w:pPr>
+        <w:jc w:val="center"/>
+        <w:rPr>
+          <w:rFonts w:ascii="Arial" w:cs="Arial" w:eastAsia="Arial" w:hAnsi="Arial"/>
+          <w:sz w:val="24"/>
+          <w:szCs w:val="24"/>
+        </w:rPr>
+      </w:pPr>
+      <w:r>
+        <w:rPr>
+          <w:rtl w:val="0"/>
+        </w:rPr>
+      </w:r>
+    </w:p>
+    <w:p>
+      <w:pPr>
+        <w:jc w:val="center"/>
+        <w:rPr>
+          <w:rFonts w:ascii="Arial" w:cs="Arial" w:eastAsia="Arial" w:hAnsi="Arial"/>
+          <w:sz w:val="24"/>
+          <w:szCs w:val="24"/>
+        </w:rPr>
+      </w:pPr>
+      <w:r>
+        <w:rPr>
+          <w:rFonts w:ascii="Arial" w:cs="Arial" w:eastAsia="Arial" w:hAnsi="Arial"/>
+          <w:sz w:val="24"/>
+          <w:szCs w:val="24"/>
+          <w:rtl w:val="0"/>
+        </w:rPr>
+        <w:t xml:space="preserve">  </w:t>
+      </w:r>
       <w:r>
         <w:rPr>
           <w:rtl w:val="0"/>
@@ -205,7 +263,21 @@
           <w:szCs w:val="24"/>
           <w:rtl w:val="0"/>
         </w:rPr>
-        <w:t xml:space="preserve"> Version: 0.0.1</w:t>
+        <w:t xml:space="preserve"> Version: 0.0.</w:t>
+      </w:r>
+      <w:r>
+        <w:rPr>
+          <w:rFonts w:ascii="Arial" w:cs="Arial" w:eastAsia="Arial" w:hAnsi="Arial"/>
+          <w:sz w:val="24"/>
+          <w:szCs w:val="24"/>
+          <w:rtl w:val="0"/>
+        </w:rPr>
+        <w:t xml:space="preserve">3</w:t>
+      </w:r>
+      <w:r>
+        <w:rPr>
+          <w:rtl w:val="0"/>
+        </w:rPr>
       </w:r>
     </w:p>
     <w:p>
@@ -4632,7 +4704,7 @@
         <w:pStyle w:val="Heading1"/>
         <w:numPr>
           <w:ilvl w:val="0"/>
-          <w:numId w:val="6"/>
+          <w:numId w:val="9"/>
         </w:numPr>
         <w:ind w:left="425" w:hanging="425"/>
         <w:rPr>
@@ -4656,7 +4728,7 @@
         <w:pStyle w:val="Heading2"/>
         <w:numPr>
           <w:ilvl w:val="1"/>
-          <w:numId w:val="6"/>
+          <w:numId w:val="9"/>
         </w:numPr>
         <w:ind w:left="567" w:hanging="567"/>
         <w:rPr>
@@ -4713,7 +4785,7 @@
         <w:keepLines w:val="0"/>
         <w:numPr>
           <w:ilvl w:val="0"/>
-          <w:numId w:val="3"/>
+          <w:numId w:val="5"/>
         </w:numPr>
         <w:pBdr>
           <w:top w:color="auto" w:space="0" w:sz="0" w:val="none"/>
@@ -4776,7 +4848,7 @@
         <w:pStyle w:val="Heading2"/>
         <w:numPr>
           <w:ilvl w:val="1"/>
-          <w:numId w:val="6"/>
+          <w:numId w:val="9"/>
         </w:numPr>
         <w:ind w:left="567" w:hanging="567"/>
         <w:rPr>
@@ -4798,6 +4870,149 @@
         <w:rPr>
           <w:rtl w:val="0"/>
         </w:rPr>
+      </w:r>
+    </w:p>
+    <w:p>
+      <w:pPr>
+        <w:keepNext w:val="0"/>
+        <w:keepLines w:val="0"/>
+        <w:pageBreakBefore w:val="0"/>
+        <w:widowControl w:val="1"/>
+        <w:numPr>
+          <w:ilvl w:val="0"/>
+          <w:numId w:val="10"/>
+        </w:numPr>
+        <w:pBdr>
+          <w:top w:space="0" w:sz="0" w:val="nil"/>
+          <w:left w:space="0" w:sz="0" w:val="nil"/>
+          <w:bottom w:space="0" w:sz="0" w:val="nil"/>
+          <w:right w:space="0" w:sz="0" w:val="nil"/>
+          <w:between w:space="0" w:sz="0" w:val="nil"/>
+        </w:pBdr>
+        <w:shd w:fill="auto" w:val="clear"/>
+        <w:spacing w:after="200" w:before="255" w:line="276" w:lineRule="auto"/>
+        <w:ind w:left="720" w:right="0" w:hanging="360"/>
+        <w:jc w:val="left"/>
+        <w:rPr>
+          <w:rFonts w:ascii="Arial" w:cs="Arial" w:eastAsia="Arial" w:hAnsi="Arial"/>
+          <w:b w:val="0"/>
+          <w:i w:val="0"/>
+          <w:smallCaps w:val="0"/>
+          <w:strike w:val="0"/>
+          <w:color w:val="000000"/>
+          <w:sz w:val="24"/>
+          <w:szCs w:val="24"/>
+          <w:u w:val="none"/>
+          <w:shd w:fill="auto" w:val="clear"/>
+          <w:vertAlign w:val="baseline"/>
+        </w:rPr>
+      </w:pPr>
+      <w:r>
+        <w:rPr>
+          <w:rFonts w:ascii="Arial" w:cs="Arial" w:eastAsia="Arial" w:hAnsi="Arial"/>
+          <w:b w:val="0"/>
+          <w:i w:val="0"/>
+          <w:smallCaps w:val="0"/>
+          <w:strike w:val="0"/>
+          <w:color w:val="000000"/>
+          <w:sz w:val="24"/>
+          <w:szCs w:val="24"/>
+          <w:u w:val="none"/>
+          <w:shd w:fill="auto" w:val="clear"/>
+          <w:vertAlign w:val="baseline"/>
+          <w:rtl w:val="0"/>
+        </w:rPr>
+        <w:t xml:space="preserve">Hiện nay, có rất nhiều tổ chức sống xanh đã được thành lập nhưng chưa được hưởng ứng ở mức độ cao. Đa số các thành viên trong tổ chức là những học sinh, sinh viên đang có nhận thức cao về tầm ảnh hưởng của việc sống xanh đối với môi trường xung quanh. </w:t>
+      </w:r>
+      <w:r>
+        <w:rPr>
+          <w:rFonts w:ascii="Arial" w:cs="Arial" w:eastAsia="Arial" w:hAnsi="Arial"/>
+          <w:sz w:val="24"/>
+          <w:szCs w:val="24"/>
+          <w:rtl w:val="0"/>
+        </w:rPr>
+        <w:t xml:space="preserve">Những hành động thì chưa được nhiều. Mọi người cần một động lực để tiếp sức cho hành động của mỗi cá nhân </w:t>
+      </w:r>
+      <w:r>
+        <w:rPr>
+          <w:rtl w:val="0"/>
+        </w:rPr>
+      </w:r>
+    </w:p>
+    <w:p>
+      <w:pPr>
+        <w:keepNext w:val="0"/>
+        <w:keepLines w:val="0"/>
+        <w:pageBreakBefore w:val="0"/>
+        <w:widowControl w:val="1"/>
+        <w:numPr>
+          <w:ilvl w:val="0"/>
+          <w:numId w:val="10"/>
+        </w:numPr>
+        <w:pBdr>
+          <w:top w:space="0" w:sz="0" w:val="nil"/>
+          <w:left w:space="0" w:sz="0" w:val="nil"/>
+          <w:bottom w:space="0" w:sz="0" w:val="nil"/>
+          <w:right w:space="0" w:sz="0" w:val="nil"/>
+          <w:between w:space="0" w:sz="0" w:val="nil"/>
+        </w:pBdr>
+        <w:shd w:fill="auto" w:val="clear"/>
+        <w:spacing w:after="200" w:before="255" w:line="276" w:lineRule="auto"/>
+        <w:ind w:left="720" w:right="0" w:hanging="360"/>
+        <w:jc w:val="left"/>
+        <w:rPr>
+          <w:rFonts w:ascii="Arial" w:cs="Arial" w:eastAsia="Arial" w:hAnsi="Arial"/>
+          <w:sz w:val="24"/>
+          <w:szCs w:val="24"/>
+          <w:u w:val="none"/>
+        </w:rPr>
+      </w:pPr>
+      <w:r>
+        <w:rPr>
+          <w:rFonts w:ascii="Arial" w:cs="Arial" w:eastAsia="Arial" w:hAnsi="Arial"/>
+          <w:sz w:val="24"/>
+          <w:szCs w:val="24"/>
+          <w:rtl w:val="0"/>
+        </w:rPr>
+        <w:t xml:space="preserve">Để thúc đẩy điều đó, giúp cho mỗi cá nhân đều tốt hơn, giúp môi trường xanh đẹp hơn thì đã có nhiều app ra đời. Ví dụ như app Eco Heri ứng dụng ghi chép cá nhân giúp bạn đặt ra các mục tiêu và theo dõi hành trình xây dựng lối sống xanh của bạn thân…</w:t>
+      </w:r>
+    </w:p>
+    <w:p>
+      <w:pPr>
+        <w:keepNext w:val="0"/>
+        <w:keepLines w:val="0"/>
+        <w:pageBreakBefore w:val="0"/>
+        <w:widowControl w:val="1"/>
+        <w:numPr>
+          <w:ilvl w:val="0"/>
+          <w:numId w:val="10"/>
+        </w:numPr>
+        <w:pBdr>
+          <w:top w:space="0" w:sz="0" w:val="nil"/>
+          <w:left w:space="0" w:sz="0" w:val="nil"/>
+          <w:bottom w:space="0" w:sz="0" w:val="nil"/>
+          <w:right w:space="0" w:sz="0" w:val="nil"/>
+          <w:between w:space="0" w:sz="0" w:val="nil"/>
+        </w:pBdr>
+        <w:shd w:fill="auto" w:val="clear"/>
+        <w:spacing w:after="200" w:afterAutospacing="0" w:before="255" w:line="276" w:lineRule="auto"/>
+        <w:ind w:left="720" w:right="0" w:hanging="360"/>
+        <w:jc w:val="left"/>
+        <w:rPr>
+          <w:rFonts w:ascii="Arial" w:cs="Arial" w:eastAsia="Arial" w:hAnsi="Arial"/>
+          <w:sz w:val="24"/>
+          <w:szCs w:val="24"/>
+          <w:u w:val="none"/>
+        </w:rPr>
+      </w:pPr>
+      <w:r>
+        <w:rPr>
+          <w:rFonts w:ascii="Arial" w:cs="Arial" w:eastAsia="Arial" w:hAnsi="Arial"/>
+          <w:sz w:val="24"/>
+          <w:szCs w:val="24"/>
+          <w:rtl w:val="0"/>
+        </w:rPr>
+        <w:t xml:space="preserve">Tuy nhiên hiện nay các app đó vẫn chưa được nhiều người sử dụng và hưởng ứng và tồn tại một số nhược điểm: </w:t>
       </w:r>
     </w:p>
     <w:p>
@@ -4818,40 +5033,16 @@
           <w:between w:space="0" w:sz="0" w:val="nil"/>
         </w:pBdr>
         <w:shd w:fill="auto" w:val="clear"/>
-        <w:spacing w:after="200" w:before="255" w:line="276" w:lineRule="auto"/>
-        <w:ind w:left="720" w:right="0" w:hanging="360"/>
+        <w:spacing w:after="0" w:afterAutospacing="0" w:before="200" w:beforeAutospacing="0" w:line="276" w:lineRule="auto"/>
+        <w:ind w:left="1440" w:right="0" w:hanging="360"/>
         <w:jc w:val="left"/>
         <w:rPr>
           <w:rFonts w:ascii="Arial" w:cs="Arial" w:eastAsia="Arial" w:hAnsi="Arial"/>
-          <w:b w:val="0"/>
-          <w:i w:val="0"/>
-          <w:smallCaps w:val="0"/>
-          <w:strike w:val="0"/>
-          <w:color w:val="000000"/>
           <w:sz w:val="24"/>
           <w:szCs w:val="24"/>
           <w:u w:val="none"/>
-          <w:shd w:fill="auto" w:val="clear"/>
-          <w:vertAlign w:val="baseline"/>
-        </w:rPr>
-      </w:pPr>
-      <w:r>
-        <w:rPr>
-          <w:rFonts w:ascii="Arial" w:cs="Arial" w:eastAsia="Arial" w:hAnsi="Arial"/>
-          <w:b w:val="0"/>
-          <w:i w:val="0"/>
-          <w:smallCaps w:val="0"/>
-          <w:strike w:val="0"/>
-          <w:color w:val="000000"/>
-          <w:sz w:val="24"/>
-          <w:szCs w:val="24"/>
-          <w:u w:val="none"/>
-          <w:shd w:fill="auto" w:val="clear"/>
-          <w:vertAlign w:val="baseline"/>
-          <w:rtl w:val="0"/>
-        </w:rPr>
-        <w:t xml:space="preserve">Hiện nay, có rất nhiều tổ chức sống xanh đã được thành lập nhưng chưa được hưởng ứng ở mức độ cao. Đa số các thành viên trong tổ chức là những học sinh, sinh viên đang có nhận thức cao về tầm ảnh hưởng của việc sống xanh đối với môi trường xung quanh. </w:t>
-      </w:r>
+        </w:rPr>
+      </w:pPr>
       <w:r>
         <w:rPr>
           <w:rFonts w:ascii="Arial" w:cs="Arial" w:eastAsia="Arial" w:hAnsi="Arial"/>
@@ -4859,12 +5050,7 @@
           <w:szCs w:val="24"/>
           <w:rtl w:val="0"/>
         </w:rPr>
-        <w:t xml:space="preserve">Những hành động thì chưa được nhiều. Mọi người cần một động lực để tiếp sức cho hành động của mỗi cá nhân </w:t>
-      </w:r>
-      <w:r>
-        <w:rPr>
-          <w:rtl w:val="0"/>
-        </w:rPr>
+        <w:t xml:space="preserve">Không có sự liên hệ giữa các cá nhân</w:t>
       </w:r>
     </w:p>
     <w:p>
@@ -4885,8 +5071,8 @@
           <w:between w:space="0" w:sz="0" w:val="nil"/>
         </w:pBdr>
         <w:shd w:fill="auto" w:val="clear"/>
-        <w:spacing w:after="200" w:before="255" w:line="276" w:lineRule="auto"/>
-        <w:ind w:left="720" w:right="0" w:hanging="360"/>
+        <w:spacing w:after="200" w:before="0" w:beforeAutospacing="0" w:line="276" w:lineRule="auto"/>
+        <w:ind w:left="1440" w:right="0" w:hanging="360"/>
         <w:jc w:val="left"/>
         <w:rPr>
           <w:rFonts w:ascii="Arial" w:cs="Arial" w:eastAsia="Arial" w:hAnsi="Arial"/>
@@ -4902,120 +5088,6 @@
           <w:szCs w:val="24"/>
           <w:rtl w:val="0"/>
         </w:rPr>
-        <w:t xml:space="preserve">Để thúc đẩy điều đó, giúp cho mỗi cá nhân đều tốt hơn, giúp môi trường xanh đẹp hơn thì đã có nhiều app ra đời. Ví dụ như app Eco Heri  ứng dụng ghi chép cá nhân giúp bạn đặt ra các mục tiêu và theo dõi hành trình xây dựng lối sống xanh của bạn thân…</w:t>
-      </w:r>
-    </w:p>
-    <w:p>
-      <w:pPr>
-        <w:keepNext w:val="0"/>
-        <w:keepLines w:val="0"/>
-        <w:pageBreakBefore w:val="0"/>
-        <w:widowControl w:val="1"/>
-        <w:numPr>
-          <w:ilvl w:val="0"/>
-          <w:numId w:val="7"/>
-        </w:numPr>
-        <w:pBdr>
-          <w:top w:space="0" w:sz="0" w:val="nil"/>
-          <w:left w:space="0" w:sz="0" w:val="nil"/>
-          <w:bottom w:space="0" w:sz="0" w:val="nil"/>
-          <w:right w:space="0" w:sz="0" w:val="nil"/>
-          <w:between w:space="0" w:sz="0" w:val="nil"/>
-        </w:pBdr>
-        <w:shd w:fill="auto" w:val="clear"/>
-        <w:spacing w:after="200" w:afterAutospacing="0" w:before="255" w:line="276" w:lineRule="auto"/>
-        <w:ind w:left="720" w:right="0" w:hanging="360"/>
-        <w:jc w:val="left"/>
-        <w:rPr>
-          <w:rFonts w:ascii="Arial" w:cs="Arial" w:eastAsia="Arial" w:hAnsi="Arial"/>
-          <w:sz w:val="24"/>
-          <w:szCs w:val="24"/>
-          <w:u w:val="none"/>
-        </w:rPr>
-      </w:pPr>
-      <w:r>
-        <w:rPr>
-          <w:rFonts w:ascii="Arial" w:cs="Arial" w:eastAsia="Arial" w:hAnsi="Arial"/>
-          <w:sz w:val="24"/>
-          <w:szCs w:val="24"/>
-          <w:rtl w:val="0"/>
-        </w:rPr>
-        <w:t xml:space="preserve">Tuy nhiên hiện nay các app đó vẫn chưa được nhiều người sử dụng và hưởng ứng và tồn tại một số nhược điểm: </w:t>
-      </w:r>
-    </w:p>
-    <w:p>
-      <w:pPr>
-        <w:keepNext w:val="0"/>
-        <w:keepLines w:val="0"/>
-        <w:pageBreakBefore w:val="0"/>
-        <w:widowControl w:val="1"/>
-        <w:numPr>
-          <w:ilvl w:val="0"/>
-          <w:numId w:val="5"/>
-        </w:numPr>
-        <w:pBdr>
-          <w:top w:space="0" w:sz="0" w:val="nil"/>
-          <w:left w:space="0" w:sz="0" w:val="nil"/>
-          <w:bottom w:space="0" w:sz="0" w:val="nil"/>
-          <w:right w:space="0" w:sz="0" w:val="nil"/>
-          <w:between w:space="0" w:sz="0" w:val="nil"/>
-        </w:pBdr>
-        <w:shd w:fill="auto" w:val="clear"/>
-        <w:spacing w:after="0" w:afterAutospacing="0" w:before="200" w:beforeAutospacing="0" w:line="276" w:lineRule="auto"/>
-        <w:ind w:left="1440" w:right="0" w:hanging="360"/>
-        <w:jc w:val="left"/>
-        <w:rPr>
-          <w:rFonts w:ascii="Arial" w:cs="Arial" w:eastAsia="Arial" w:hAnsi="Arial"/>
-          <w:sz w:val="24"/>
-          <w:szCs w:val="24"/>
-          <w:u w:val="none"/>
-        </w:rPr>
-      </w:pPr>
-      <w:r>
-        <w:rPr>
-          <w:rFonts w:ascii="Arial" w:cs="Arial" w:eastAsia="Arial" w:hAnsi="Arial"/>
-          <w:sz w:val="24"/>
-          <w:szCs w:val="24"/>
-          <w:rtl w:val="0"/>
-        </w:rPr>
-        <w:t xml:space="preserve">Không có sự liên hệ giữa các cá nhân</w:t>
-      </w:r>
-    </w:p>
-    <w:p>
-      <w:pPr>
-        <w:keepNext w:val="0"/>
-        <w:keepLines w:val="0"/>
-        <w:pageBreakBefore w:val="0"/>
-        <w:widowControl w:val="1"/>
-        <w:numPr>
-          <w:ilvl w:val="0"/>
-          <w:numId w:val="5"/>
-        </w:numPr>
-        <w:pBdr>
-          <w:top w:space="0" w:sz="0" w:val="nil"/>
-          <w:left w:space="0" w:sz="0" w:val="nil"/>
-          <w:bottom w:space="0" w:sz="0" w:val="nil"/>
-          <w:right w:space="0" w:sz="0" w:val="nil"/>
-          <w:between w:space="0" w:sz="0" w:val="nil"/>
-        </w:pBdr>
-        <w:shd w:fill="auto" w:val="clear"/>
-        <w:spacing w:after="200" w:before="0" w:beforeAutospacing="0" w:line="276" w:lineRule="auto"/>
-        <w:ind w:left="1440" w:right="0" w:hanging="360"/>
-        <w:jc w:val="left"/>
-        <w:rPr>
-          <w:rFonts w:ascii="Arial" w:cs="Arial" w:eastAsia="Arial" w:hAnsi="Arial"/>
-          <w:sz w:val="24"/>
-          <w:szCs w:val="24"/>
-          <w:u w:val="none"/>
-        </w:rPr>
-      </w:pPr>
-      <w:r>
-        <w:rPr>
-          <w:rFonts w:ascii="Arial" w:cs="Arial" w:eastAsia="Arial" w:hAnsi="Arial"/>
-          <w:sz w:val="24"/>
-          <w:szCs w:val="24"/>
-          <w:rtl w:val="0"/>
-        </w:rPr>
         <w:t xml:space="preserve">Giao diện khó sử dụng</w:t>
       </w:r>
     </w:p>
@@ -5024,7 +5096,7 @@
         <w:pStyle w:val="Heading2"/>
         <w:numPr>
           <w:ilvl w:val="1"/>
-          <w:numId w:val="6"/>
+          <w:numId w:val="9"/>
         </w:numPr>
         <w:ind w:left="567" w:hanging="567"/>
         <w:rPr>
@@ -5117,6 +5189,78 @@
           <w:rtl w:val="0"/>
         </w:rPr>
         <w:t xml:space="preserve">ên Green Act: </w:t>
+      </w:r>
+    </w:p>
+    <w:p>
+      <w:pPr>
+        <w:keepNext w:val="0"/>
+        <w:keepLines w:val="0"/>
+        <w:pageBreakBefore w:val="0"/>
+        <w:widowControl w:val="1"/>
+        <w:numPr>
+          <w:ilvl w:val="0"/>
+          <w:numId w:val="6"/>
+        </w:numPr>
+        <w:pBdr>
+          <w:top w:space="0" w:sz="0" w:val="nil"/>
+          <w:left w:space="0" w:sz="0" w:val="nil"/>
+          <w:bottom w:space="0" w:sz="0" w:val="nil"/>
+          <w:right w:space="0" w:sz="0" w:val="nil"/>
+          <w:between w:space="0" w:sz="0" w:val="nil"/>
+        </w:pBdr>
+        <w:shd w:fill="auto" w:val="clear"/>
+        <w:spacing w:after="0" w:afterAutospacing="0" w:before="255" w:line="276" w:lineRule="auto"/>
+        <w:ind w:left="1440" w:right="0" w:hanging="360"/>
+        <w:jc w:val="left"/>
+        <w:rPr>
+          <w:rFonts w:ascii="Arial" w:cs="Arial" w:eastAsia="Arial" w:hAnsi="Arial"/>
+          <w:sz w:val="24"/>
+          <w:szCs w:val="24"/>
+          <w:u w:val="none"/>
+        </w:rPr>
+      </w:pPr>
+      <w:r>
+        <w:rPr>
+          <w:rFonts w:ascii="Arial" w:cs="Arial" w:eastAsia="Arial" w:hAnsi="Arial"/>
+          <w:b w:val="0"/>
+          <w:i w:val="0"/>
+          <w:smallCaps w:val="0"/>
+          <w:strike w:val="0"/>
+          <w:color w:val="000000"/>
+          <w:sz w:val="24"/>
+          <w:szCs w:val="24"/>
+          <w:u w:val="none"/>
+          <w:shd w:fill="auto" w:val="clear"/>
+          <w:vertAlign w:val="baseline"/>
+          <w:rtl w:val="0"/>
+        </w:rPr>
+        <w:t xml:space="preserve">Các hoạt động sống xanh sẽ được ghi nhận và tích điểm đổi quà cho mỗi người dùng. Bên cạnh đó tạo ra những thử thách cho người dùng giúp họ có nhiều trải </w:t>
+      </w:r>
+      <w:r>
+        <w:rPr>
+          <w:rFonts w:ascii="Arial" w:cs="Arial" w:eastAsia="Arial" w:hAnsi="Arial"/>
+          <w:sz w:val="24"/>
+          <w:szCs w:val="24"/>
+          <w:rtl w:val="0"/>
+        </w:rPr>
+        <w:t xml:space="preserve">nghiệm</w:t>
+      </w:r>
+      <w:r>
+        <w:rPr>
+          <w:rFonts w:ascii="Arial" w:cs="Arial" w:eastAsia="Arial" w:hAnsi="Arial"/>
+          <w:b w:val="0"/>
+          <w:i w:val="0"/>
+          <w:smallCaps w:val="0"/>
+          <w:strike w:val="0"/>
+          <w:color w:val="000000"/>
+          <w:sz w:val="24"/>
+          <w:szCs w:val="24"/>
+          <w:u w:val="none"/>
+          <w:shd w:fill="auto" w:val="clear"/>
+          <w:vertAlign w:val="baseline"/>
+          <w:rtl w:val="0"/>
+        </w:rPr>
+        <w:t xml:space="preserve"> thú vị hơn.</w:t>
       </w:r>
     </w:p>
     <w:p>
@@ -5137,8 +5281,8 @@
           <w:between w:space="0" w:sz="0" w:val="nil"/>
         </w:pBdr>
         <w:shd w:fill="auto" w:val="clear"/>
-        <w:spacing w:after="0" w:afterAutospacing="0" w:before="255" w:line="276" w:lineRule="auto"/>
-        <w:ind w:left="1440" w:right="0" w:hanging="360"/>
+        <w:spacing w:after="0" w:afterAutospacing="0" w:before="0" w:beforeAutospacing="0" w:line="276" w:lineRule="auto"/>
+        <w:ind w:left="2160" w:right="0" w:hanging="360"/>
         <w:jc w:val="left"/>
         <w:rPr>
           <w:rFonts w:ascii="Arial" w:cs="Arial" w:eastAsia="Arial" w:hAnsi="Arial"/>
@@ -5150,20 +5294,41 @@
       <w:r>
         <w:rPr>
           <w:rFonts w:ascii="Arial" w:cs="Arial" w:eastAsia="Arial" w:hAnsi="Arial"/>
-          <w:b w:val="0"/>
-          <w:i w:val="0"/>
-          <w:smallCaps w:val="0"/>
-          <w:strike w:val="0"/>
-          <w:color w:val="000000"/>
+          <w:sz w:val="24"/>
+          <w:szCs w:val="24"/>
+          <w:rtl w:val="0"/>
+        </w:rPr>
+        <w:t xml:space="preserve">App sẽ báo cáo các điểm xả rác, ô nhiễm về mức độ và quy mô, từ đó tập hợp những thành viên đã nhấn nút đồng ý hành động đủ cho khu vực đó…Mang rác đến điểm tập kết, hoặc sự kiện mà app đề cập đến… và mời thêm được người tham gia, số lượt đổi rác và mời thêm người tham gia sẽ được tích điểm lại.</w:t>
+      </w:r>
+    </w:p>
+    <w:p>
+      <w:pPr>
+        <w:keepNext w:val="0"/>
+        <w:keepLines w:val="0"/>
+        <w:pageBreakBefore w:val="0"/>
+        <w:widowControl w:val="1"/>
+        <w:numPr>
+          <w:ilvl w:val="0"/>
+          <w:numId w:val="4"/>
+        </w:numPr>
+        <w:pBdr>
+          <w:top w:space="0" w:sz="0" w:val="nil"/>
+          <w:left w:space="0" w:sz="0" w:val="nil"/>
+          <w:bottom w:space="0" w:sz="0" w:val="nil"/>
+          <w:right w:space="0" w:sz="0" w:val="nil"/>
+          <w:between w:space="0" w:sz="0" w:val="nil"/>
+        </w:pBdr>
+        <w:shd w:fill="auto" w:val="clear"/>
+        <w:spacing w:after="200" w:before="0" w:beforeAutospacing="0" w:line="276" w:lineRule="auto"/>
+        <w:ind w:left="2160" w:right="0" w:hanging="360"/>
+        <w:jc w:val="left"/>
+        <w:rPr>
+          <w:rFonts w:ascii="Arial" w:cs="Arial" w:eastAsia="Arial" w:hAnsi="Arial"/>
           <w:sz w:val="24"/>
           <w:szCs w:val="24"/>
           <w:u w:val="none"/>
-          <w:shd w:fill="auto" w:val="clear"/>
-          <w:vertAlign w:val="baseline"/>
-          <w:rtl w:val="0"/>
-        </w:rPr>
-        <w:t xml:space="preserve">Các hoạt động sống xanh sẽ được ghi nhận và tích điểm đổi quà cho mỗi người dùng. Bên cạnh đó tạo ra những thử thách cho người dùng giúp họ có nhiều trải </w:t>
-      </w:r>
+        </w:rPr>
+      </w:pPr>
       <w:r>
         <w:rPr>
           <w:rFonts w:ascii="Arial" w:cs="Arial" w:eastAsia="Arial" w:hAnsi="Arial"/>
@@ -5171,24 +5336,139 @@
           <w:szCs w:val="24"/>
           <w:rtl w:val="0"/>
         </w:rPr>
-        <w:t xml:space="preserve">nghiệm</w:t>
+        <w:t xml:space="preserve">Bật tính năng theo dõi và chia sẻ khoảnh khắc: sử dụng phương tiện xanh, đồ dùng xanh, tái chế đồ cũ…</w:t>
+      </w:r>
+    </w:p>
+    <w:p>
+      <w:pPr>
+        <w:keepNext w:val="0"/>
+        <w:keepLines w:val="0"/>
+        <w:pageBreakBefore w:val="0"/>
+        <w:widowControl w:val="1"/>
+        <w:pBdr>
+          <w:top w:space="0" w:sz="0" w:val="nil"/>
+          <w:left w:space="0" w:sz="0" w:val="nil"/>
+          <w:bottom w:space="0" w:sz="0" w:val="nil"/>
+          <w:right w:space="0" w:sz="0" w:val="nil"/>
+          <w:between w:space="0" w:sz="0" w:val="nil"/>
+        </w:pBdr>
+        <w:shd w:fill="auto" w:val="clear"/>
+        <w:spacing w:after="200" w:before="255" w:line="276" w:lineRule="auto"/>
+        <w:ind w:left="1440" w:right="0" w:firstLine="0"/>
+        <w:jc w:val="left"/>
+        <w:rPr>
+          <w:rFonts w:ascii="Arial" w:cs="Arial" w:eastAsia="Arial" w:hAnsi="Arial"/>
+          <w:sz w:val="24"/>
+          <w:szCs w:val="24"/>
+        </w:rPr>
+      </w:pPr>
+      <w:r>
+        <w:rPr>
+          <w:rtl w:val="0"/>
+        </w:rPr>
+      </w:r>
+    </w:p>
+    <w:p>
+      <w:pPr>
+        <w:pStyle w:val="Heading2"/>
+        <w:numPr>
+          <w:ilvl w:val="1"/>
+          <w:numId w:val="9"/>
+        </w:numPr>
+        <w:ind w:left="567" w:hanging="567"/>
+        <w:rPr>
+          <w:rFonts w:ascii="Arial" w:cs="Arial" w:eastAsia="Arial" w:hAnsi="Arial"/>
+          <w:sz w:val="24"/>
+          <w:szCs w:val="24"/>
+        </w:rPr>
+      </w:pPr>
+      <w:r>
+        <w:rPr>
+          <w:rFonts w:ascii="Arial" w:cs="Arial" w:eastAsia="Arial" w:hAnsi="Arial"/>
+          <w:sz w:val="24"/>
+          <w:szCs w:val="24"/>
+          <w:rtl w:val="0"/>
+        </w:rPr>
+        <w:t xml:space="preserve">Goals</w:t>
       </w:r>
       <w:r>
         <w:rPr>
+          <w:rtl w:val="0"/>
+        </w:rPr>
+      </w:r>
+    </w:p>
+    <w:p>
+      <w:pPr>
+        <w:keepNext w:val="0"/>
+        <w:keepLines w:val="0"/>
+        <w:pageBreakBefore w:val="0"/>
+        <w:widowControl w:val="1"/>
+        <w:numPr>
+          <w:ilvl w:val="0"/>
+          <w:numId w:val="10"/>
+        </w:numPr>
+        <w:pBdr>
+          <w:top w:space="0" w:sz="0" w:val="nil"/>
+          <w:left w:space="0" w:sz="0" w:val="nil"/>
+          <w:bottom w:space="0" w:sz="0" w:val="nil"/>
+          <w:right w:space="0" w:sz="0" w:val="nil"/>
+          <w:between w:space="0" w:sz="0" w:val="nil"/>
+        </w:pBdr>
+        <w:shd w:fill="auto" w:val="clear"/>
+        <w:spacing w:after="200" w:afterAutospacing="0" w:before="255" w:line="276" w:lineRule="auto"/>
+        <w:ind w:left="720" w:right="0" w:hanging="360"/>
+        <w:jc w:val="left"/>
+        <w:rPr>
+          <w:sz w:val="24"/>
+          <w:szCs w:val="24"/>
+        </w:rPr>
+      </w:pPr>
+      <w:r>
+        <w:rPr>
           <w:rFonts w:ascii="Arial" w:cs="Arial" w:eastAsia="Arial" w:hAnsi="Arial"/>
-          <w:b w:val="0"/>
-          <w:i w:val="0"/>
-          <w:smallCaps w:val="0"/>
-          <w:strike w:val="0"/>
-          <w:color w:val="000000"/>
+          <w:sz w:val="24"/>
+          <w:szCs w:val="24"/>
+          <w:rtl w:val="0"/>
+        </w:rPr>
+        <w:t xml:space="preserve">Mục tiêu của dự án là xây dựng ứng dụng giúp những cá nhân quan tâm đến môi trường tạo dựng được thói quen sống xanh hằng ngày:</w:t>
+      </w:r>
+    </w:p>
+    <w:p>
+      <w:pPr>
+        <w:keepNext w:val="0"/>
+        <w:keepLines w:val="0"/>
+        <w:pageBreakBefore w:val="0"/>
+        <w:widowControl w:val="1"/>
+        <w:numPr>
+          <w:ilvl w:val="0"/>
+          <w:numId w:val="2"/>
+        </w:numPr>
+        <w:pBdr>
+          <w:top w:space="0" w:sz="0" w:val="nil"/>
+          <w:left w:space="0" w:sz="0" w:val="nil"/>
+          <w:bottom w:space="0" w:sz="0" w:val="nil"/>
+          <w:right w:space="0" w:sz="0" w:val="nil"/>
+          <w:between w:space="0" w:sz="0" w:val="nil"/>
+        </w:pBdr>
+        <w:shd w:fill="auto" w:val="clear"/>
+        <w:spacing w:after="0" w:afterAutospacing="0" w:before="200" w:beforeAutospacing="0" w:line="276" w:lineRule="auto"/>
+        <w:ind w:left="1440" w:right="0" w:hanging="360"/>
+        <w:jc w:val="left"/>
+        <w:rPr>
+          <w:rFonts w:ascii="Arial" w:cs="Arial" w:eastAsia="Arial" w:hAnsi="Arial"/>
           <w:sz w:val="24"/>
           <w:szCs w:val="24"/>
           <w:u w:val="none"/>
-          <w:shd w:fill="auto" w:val="clear"/>
-          <w:vertAlign w:val="baseline"/>
+        </w:rPr>
+      </w:pPr>
+      <w:r>
+        <w:rPr>
+          <w:rFonts w:ascii="Arial" w:cs="Arial" w:eastAsia="Arial" w:hAnsi="Arial"/>
+          <w:sz w:val="24"/>
+          <w:szCs w:val="24"/>
           <w:rtl w:val="0"/>
         </w:rPr>
-        <w:t xml:space="preserve"> thú vị hơn.</w:t>
+        <w:t xml:space="preserve">Bằng việc thực hiện các thử thách sống xanh hằng ngày do các tổ chức về môi trường triển khai rồi tiến hành đăng minh chứng (hình ảnh/video) lên ứng dụng</w:t>
       </w:r>
     </w:p>
     <w:p>
@@ -5210,7 +5490,7 @@
         </w:pBdr>
         <w:shd w:fill="auto" w:val="clear"/>
         <w:spacing w:after="0" w:afterAutospacing="0" w:before="0" w:beforeAutospacing="0" w:line="276" w:lineRule="auto"/>
-        <w:ind w:left="2160" w:right="0" w:hanging="360"/>
+        <w:ind w:left="1440" w:right="0" w:hanging="360"/>
         <w:jc w:val="left"/>
         <w:rPr>
           <w:rFonts w:ascii="Arial" w:cs="Arial" w:eastAsia="Arial" w:hAnsi="Arial"/>
@@ -5226,7 +5506,7 @@
           <w:szCs w:val="24"/>
           <w:rtl w:val="0"/>
         </w:rPr>
-        <w:t xml:space="preserve">Website sẽ báo cáo các điểm xả rác, ô nhiễm về mức độ và quy mô, từ đó tập hợp những thành viên đã nhấn nút đồng ý hành động đủ cho khu vực đó…</w:t>
+        <w:t xml:space="preserve">Các cá nhân có thể tương tác (bình luận, yêu thích, chia sẻ) với các minh chứng hành động xanh của các cá nhân khác để góp phần lan toả hành động</w:t>
       </w:r>
     </w:p>
     <w:p>
@@ -5248,7 +5528,7 @@
         </w:pBdr>
         <w:shd w:fill="auto" w:val="clear"/>
         <w:spacing w:after="0" w:afterAutospacing="0" w:before="0" w:beforeAutospacing="0" w:line="276" w:lineRule="auto"/>
-        <w:ind w:left="2160" w:right="0" w:hanging="360"/>
+        <w:ind w:left="1440" w:right="0" w:hanging="360"/>
         <w:jc w:val="left"/>
         <w:rPr>
           <w:rFonts w:ascii="Arial" w:cs="Arial" w:eastAsia="Arial" w:hAnsi="Arial"/>
@@ -5264,7 +5544,83 @@
           <w:szCs w:val="24"/>
           <w:rtl w:val="0"/>
         </w:rPr>
-        <w:t xml:space="preserve">Mang rác đến điểm tập kết, hoặc sự kiện mà website đề cập đến… và mời thêm được người tham gia, số lượt đổi rác và mời thêm người tham gia sẽ được tích điểm lại.</w:t>
+        <w:t xml:space="preserve">App sẽ tích điểm cho mỗi thử thách hoàn thành, các cá nhân sẽ được đổi quà dựa theo số điểm mà họ có</w:t>
+      </w:r>
+    </w:p>
+    <w:p>
+      <w:pPr>
+        <w:keepNext w:val="0"/>
+        <w:keepLines w:val="0"/>
+        <w:pageBreakBefore w:val="0"/>
+        <w:widowControl w:val="1"/>
+        <w:numPr>
+          <w:ilvl w:val="0"/>
+          <w:numId w:val="2"/>
+        </w:numPr>
+        <w:pBdr>
+          <w:top w:space="0" w:sz="0" w:val="nil"/>
+          <w:left w:space="0" w:sz="0" w:val="nil"/>
+          <w:bottom w:space="0" w:sz="0" w:val="nil"/>
+          <w:right w:space="0" w:sz="0" w:val="nil"/>
+          <w:between w:space="0" w:sz="0" w:val="nil"/>
+        </w:pBdr>
+        <w:shd w:fill="auto" w:val="clear"/>
+        <w:spacing w:after="0" w:afterAutospacing="0" w:before="0" w:beforeAutospacing="0" w:line="276" w:lineRule="auto"/>
+        <w:ind w:left="1440" w:right="0" w:hanging="360"/>
+        <w:jc w:val="left"/>
+        <w:rPr>
+          <w:rFonts w:ascii="Arial" w:cs="Arial" w:eastAsia="Arial" w:hAnsi="Arial"/>
+          <w:sz w:val="24"/>
+          <w:szCs w:val="24"/>
+          <w:u w:val="none"/>
+        </w:rPr>
+      </w:pPr>
+      <w:r>
+        <w:rPr>
+          <w:rFonts w:ascii="Arial" w:cs="Arial" w:eastAsia="Arial" w:hAnsi="Arial"/>
+          <w:sz w:val="24"/>
+          <w:szCs w:val="24"/>
+          <w:rtl w:val="0"/>
+        </w:rPr>
+        <w:t xml:space="preserve">Những cá nhân tham gia có thể kêu gọi bạn bè, người thân cùng tham gia với họ để cùng nhau lan tỏa tinh thần sống xanh</w:t>
+      </w:r>
+    </w:p>
+    <w:p>
+      <w:pPr>
+        <w:keepNext w:val="0"/>
+        <w:keepLines w:val="0"/>
+        <w:pageBreakBefore w:val="0"/>
+        <w:widowControl w:val="1"/>
+        <w:numPr>
+          <w:ilvl w:val="0"/>
+          <w:numId w:val="2"/>
+        </w:numPr>
+        <w:pBdr>
+          <w:top w:space="0" w:sz="0" w:val="nil"/>
+          <w:left w:space="0" w:sz="0" w:val="nil"/>
+          <w:bottom w:space="0" w:sz="0" w:val="nil"/>
+          <w:right w:space="0" w:sz="0" w:val="nil"/>
+          <w:between w:space="0" w:sz="0" w:val="nil"/>
+        </w:pBdr>
+        <w:shd w:fill="auto" w:val="clear"/>
+        <w:spacing w:after="0" w:afterAutospacing="0" w:before="0" w:beforeAutospacing="0" w:line="276" w:lineRule="auto"/>
+        <w:ind w:left="1440" w:right="0" w:hanging="360"/>
+        <w:jc w:val="left"/>
+        <w:rPr>
+          <w:rFonts w:ascii="Arial" w:cs="Arial" w:eastAsia="Arial" w:hAnsi="Arial"/>
+          <w:sz w:val="24"/>
+          <w:szCs w:val="24"/>
+          <w:u w:val="none"/>
+        </w:rPr>
+      </w:pPr>
+      <w:r>
+        <w:rPr>
+          <w:rFonts w:ascii="Arial" w:cs="Arial" w:eastAsia="Arial" w:hAnsi="Arial"/>
+          <w:sz w:val="24"/>
+          <w:szCs w:val="24"/>
+          <w:rtl w:val="0"/>
+        </w:rPr>
+        <w:t xml:space="preserve">App còn cung cấp cho người dùng những thông tin, kiến thức bổ ích về môi trường</w:t>
       </w:r>
     </w:p>
     <w:p>
@@ -5286,7 +5642,7 @@
         </w:pBdr>
         <w:shd w:fill="auto" w:val="clear"/>
         <w:spacing w:after="200" w:before="0" w:beforeAutospacing="0" w:line="276" w:lineRule="auto"/>
-        <w:ind w:left="2160" w:right="0" w:hanging="360"/>
+        <w:ind w:left="1440" w:right="0" w:hanging="360"/>
         <w:jc w:val="left"/>
         <w:rPr>
           <w:rFonts w:ascii="Arial" w:cs="Arial" w:eastAsia="Arial" w:hAnsi="Arial"/>
@@ -5302,44 +5658,20 @@
           <w:szCs w:val="24"/>
           <w:rtl w:val="0"/>
         </w:rPr>
-        <w:t xml:space="preserve">Bật tính năng theo dõi và chia sẻ khoảnh khắc: sử dụng phương tiện xanh, đồ dùng xanh, tái chế đồ cũ…</w:t>
+        <w:t xml:space="preserve">App có bản đồ sống xanh giúp mọi người biết được những quán ăn, quán cafe thân thiện với môi trường, và những địa điểm thu gom rác tái chế, thu pin đã qua sử dụng để mọi người có thể thực hiện lối sống xanh từ những điều đơn giản nhất</w:t>
+      </w:r>
+      <w:r>
+        <w:rPr>
+          <w:rtl w:val="0"/>
+        </w:rPr>
       </w:r>
     </w:p>
     <w:p>
       <w:pPr>
-        <w:keepNext w:val="0"/>
-        <w:keepLines w:val="0"/>
-        <w:pageBreakBefore w:val="0"/>
-        <w:widowControl w:val="1"/>
-        <w:pBdr>
-          <w:top w:space="0" w:sz="0" w:val="nil"/>
-          <w:left w:space="0" w:sz="0" w:val="nil"/>
-          <w:bottom w:space="0" w:sz="0" w:val="nil"/>
-          <w:right w:space="0" w:sz="0" w:val="nil"/>
-          <w:between w:space="0" w:sz="0" w:val="nil"/>
-        </w:pBdr>
-        <w:shd w:fill="auto" w:val="clear"/>
-        <w:spacing w:after="200" w:before="255" w:line="276" w:lineRule="auto"/>
-        <w:ind w:left="1440" w:right="0" w:firstLine="0"/>
-        <w:jc w:val="left"/>
-        <w:rPr>
-          <w:rFonts w:ascii="Arial" w:cs="Arial" w:eastAsia="Arial" w:hAnsi="Arial"/>
-          <w:sz w:val="24"/>
-          <w:szCs w:val="24"/>
-        </w:rPr>
-      </w:pPr>
-      <w:r>
-        <w:rPr>
-          <w:rtl w:val="0"/>
-        </w:rPr>
-      </w:r>
-    </w:p>
-    <w:p>
-      <w:pPr>
         <w:pStyle w:val="Heading2"/>
         <w:numPr>
           <w:ilvl w:val="1"/>
-          <w:numId w:val="6"/>
+          <w:numId w:val="9"/>
         </w:numPr>
         <w:ind w:left="567" w:hanging="567"/>
         <w:rPr>
@@ -5355,7 +5687,7 @@
           <w:szCs w:val="24"/>
           <w:rtl w:val="0"/>
         </w:rPr>
-        <w:t xml:space="preserve">Goals</w:t>
+        <w:t xml:space="preserve">Techniques</w:t>
       </w:r>
       <w:r>
         <w:rPr>
@@ -5365,118 +5697,8 @@
     </w:p>
     <w:p>
       <w:pPr>
-        <w:keepNext w:val="0"/>
-        <w:keepLines w:val="0"/>
-        <w:pageBreakBefore w:val="0"/>
-        <w:widowControl w:val="1"/>
-        <w:numPr>
-          <w:ilvl w:val="0"/>
-          <w:numId w:val="7"/>
-        </w:numPr>
-        <w:pBdr>
-          <w:top w:space="0" w:sz="0" w:val="nil"/>
-          <w:left w:space="0" w:sz="0" w:val="nil"/>
-          <w:bottom w:space="0" w:sz="0" w:val="nil"/>
-          <w:right w:space="0" w:sz="0" w:val="nil"/>
-          <w:between w:space="0" w:sz="0" w:val="nil"/>
-        </w:pBdr>
-        <w:shd w:fill="auto" w:val="clear"/>
-        <w:spacing w:after="200" w:before="255" w:line="276" w:lineRule="auto"/>
-        <w:ind w:left="720" w:right="0" w:hanging="360"/>
-        <w:jc w:val="left"/>
-        <w:rPr>
-          <w:rFonts w:ascii="Arial" w:cs="Arial" w:eastAsia="Arial" w:hAnsi="Arial"/>
-          <w:b w:val="0"/>
-          <w:i w:val="0"/>
-          <w:smallCaps w:val="0"/>
-          <w:strike w:val="0"/>
-          <w:color w:val="000000"/>
-          <w:sz w:val="24"/>
-          <w:szCs w:val="24"/>
-          <w:u w:val="none"/>
-          <w:shd w:fill="auto" w:val="clear"/>
-          <w:vertAlign w:val="baseline"/>
-        </w:rPr>
-      </w:pPr>
-      <w:r>
-        <w:rPr>
-          <w:rFonts w:ascii="Arial" w:cs="Arial" w:eastAsia="Arial" w:hAnsi="Arial"/>
-          <w:b w:val="0"/>
-          <w:i w:val="0"/>
-          <w:smallCaps w:val="0"/>
-          <w:strike w:val="0"/>
-          <w:color w:val="000000"/>
-          <w:sz w:val="24"/>
-          <w:szCs w:val="24"/>
-          <w:u w:val="none"/>
-          <w:shd w:fill="auto" w:val="clear"/>
-          <w:vertAlign w:val="baseline"/>
-          <w:rtl w:val="0"/>
-        </w:rPr>
-        <w:t xml:space="preserve">Mục tiêu của dự án hướng đến đó là lan tỏa các hành động sống xanh đến gần hơn với mọi người. Tạo ra một cộng đồng giúp mọi người thấy được tầm quan trọng của môi trường đối với cuộc sống quanh ta, từ đó thay đổi nhận thức của họ.</w:t>
-      </w:r>
-    </w:p>
-    <w:p>
-      <w:pPr>
-        <w:keepNext w:val="0"/>
-        <w:keepLines w:val="0"/>
-        <w:pageBreakBefore w:val="0"/>
-        <w:widowControl w:val="1"/>
-        <w:numPr>
-          <w:ilvl w:val="0"/>
-          <w:numId w:val="7"/>
-        </w:numPr>
-        <w:pBdr>
-          <w:top w:space="0" w:sz="0" w:val="nil"/>
-          <w:left w:space="0" w:sz="0" w:val="nil"/>
-          <w:bottom w:space="0" w:sz="0" w:val="nil"/>
-          <w:right w:space="0" w:sz="0" w:val="nil"/>
-          <w:between w:space="0" w:sz="0" w:val="nil"/>
-        </w:pBdr>
-        <w:shd w:fill="auto" w:val="clear"/>
-        <w:spacing w:after="200" w:before="255" w:line="276" w:lineRule="auto"/>
-        <w:ind w:left="720" w:right="0" w:hanging="360"/>
-        <w:jc w:val="left"/>
-        <w:rPr>
-          <w:rFonts w:ascii="Arial" w:cs="Arial" w:eastAsia="Arial" w:hAnsi="Arial"/>
-          <w:b w:val="0"/>
-          <w:i w:val="0"/>
-          <w:smallCaps w:val="0"/>
-          <w:strike w:val="0"/>
-          <w:color w:val="000000"/>
-          <w:sz w:val="24"/>
-          <w:szCs w:val="24"/>
-          <w:u w:val="none"/>
-          <w:shd w:fill="auto" w:val="clear"/>
-          <w:vertAlign w:val="baseline"/>
-        </w:rPr>
-      </w:pPr>
-      <w:r>
-        <w:rPr>
-          <w:rFonts w:ascii="Arial" w:cs="Arial" w:eastAsia="Arial" w:hAnsi="Arial"/>
-          <w:b w:val="0"/>
-          <w:i w:val="0"/>
-          <w:smallCaps w:val="0"/>
-          <w:strike w:val="0"/>
-          <w:color w:val="000000"/>
-          <w:sz w:val="24"/>
-          <w:szCs w:val="24"/>
-          <w:u w:val="none"/>
-          <w:shd w:fill="auto" w:val="clear"/>
-          <w:vertAlign w:val="baseline"/>
-          <w:rtl w:val="0"/>
-        </w:rPr>
-        <w:t xml:space="preserve">Bên cạnh đó giúp các tổ chức xã hội tuyên truyền về ý nghĩa của các tổ chức trong việc bảo vệ môi trường. Gia tăng các hành động sống xanh trong xã hội</w:t>
-      </w:r>
-    </w:p>
-    <w:p>
-      <w:pPr>
-        <w:pStyle w:val="Heading2"/>
-        <w:numPr>
-          <w:ilvl w:val="1"/>
-          <w:numId w:val="6"/>
-        </w:numPr>
-        <w:ind w:left="567" w:hanging="567"/>
+        <w:spacing w:after="240" w:before="240" w:lineRule="auto"/>
+        <w:jc w:val="both"/>
         <w:rPr>
           <w:rFonts w:ascii="Arial" w:cs="Arial" w:eastAsia="Arial" w:hAnsi="Arial"/>
           <w:sz w:val="24"/>
@@ -5490,172 +5712,24 @@
           <w:szCs w:val="24"/>
           <w:rtl w:val="0"/>
         </w:rPr>
-        <w:t xml:space="preserve">Techniques</w:t>
-      </w:r>
-      <w:r>
-        <w:rPr>
-          <w:rtl w:val="0"/>
-        </w:rPr>
+        <w:t xml:space="preserve">Dự án sẽ được thực hiện trên các nền tảng sau:</w:t>
       </w:r>
     </w:p>
     <w:p>
       <w:pPr>
-        <w:keepNext w:val="0"/>
-        <w:keepLines w:val="0"/>
-        <w:pageBreakBefore w:val="0"/>
-        <w:widowControl w:val="1"/>
         <w:numPr>
           <w:ilvl w:val="0"/>
-          <w:numId w:val="7"/>
+          <w:numId w:val="3"/>
         </w:numPr>
-        <w:pBdr>
-          <w:top w:space="0" w:sz="0" w:val="nil"/>
-          <w:left w:space="0" w:sz="0" w:val="nil"/>
-          <w:bottom w:space="0" w:sz="0" w:val="nil"/>
-          <w:right w:space="0" w:sz="0" w:val="nil"/>
-          <w:between w:space="0" w:sz="0" w:val="nil"/>
-        </w:pBdr>
-        <w:shd w:fill="auto" w:val="clear"/>
-        <w:spacing w:after="200" w:before="255" w:line="276" w:lineRule="auto"/>
-        <w:ind w:left="720" w:right="0" w:hanging="360"/>
-        <w:jc w:val="left"/>
+        <w:spacing w:after="0" w:afterAutospacing="0" w:before="240" w:lineRule="auto"/>
+        <w:ind w:left="720" w:hanging="360"/>
+        <w:jc w:val="both"/>
         <w:rPr>
           <w:rFonts w:ascii="Arial" w:cs="Arial" w:eastAsia="Arial" w:hAnsi="Arial"/>
-          <w:b w:val="0"/>
-          <w:i w:val="0"/>
-          <w:smallCaps w:val="0"/>
-          <w:strike w:val="0"/>
-          <w:color w:val="000000"/>
           <w:sz w:val="24"/>
           <w:szCs w:val="24"/>
-          <w:u w:val="none"/>
-          <w:shd w:fill="auto" w:val="clear"/>
-          <w:vertAlign w:val="baseline"/>
-        </w:rPr>
-      </w:pPr>
-      <w:r>
-        <w:rPr>
-          <w:rFonts w:ascii="Arial" w:cs="Arial" w:eastAsia="Arial" w:hAnsi="Arial"/>
-          <w:b w:val="0"/>
-          <w:i w:val="0"/>
-          <w:smallCaps w:val="0"/>
-          <w:strike w:val="0"/>
-          <w:color w:val="000000"/>
-          <w:sz w:val="24"/>
-          <w:szCs w:val="24"/>
-          <w:u w:val="none"/>
-          <w:shd w:fill="auto" w:val="clear"/>
-          <w:vertAlign w:val="baseline"/>
-          <w:rtl w:val="0"/>
-        </w:rPr>
-        <w:t xml:space="preserve">Thực tế tăng cường (AR)</w:t>
-      </w:r>
-    </w:p>
-    <w:p>
-      <w:pPr>
-        <w:keepNext w:val="0"/>
-        <w:keepLines w:val="0"/>
-        <w:pageBreakBefore w:val="0"/>
-        <w:widowControl w:val="1"/>
-        <w:numPr>
-          <w:ilvl w:val="0"/>
-          <w:numId w:val="7"/>
-        </w:numPr>
-        <w:pBdr>
-          <w:top w:space="0" w:sz="0" w:val="nil"/>
-          <w:left w:space="0" w:sz="0" w:val="nil"/>
-          <w:bottom w:space="0" w:sz="0" w:val="nil"/>
-          <w:right w:space="0" w:sz="0" w:val="nil"/>
-          <w:between w:space="0" w:sz="0" w:val="nil"/>
-        </w:pBdr>
-        <w:shd w:fill="auto" w:val="clear"/>
-        <w:spacing w:after="200" w:before="255" w:line="276" w:lineRule="auto"/>
-        <w:ind w:left="720" w:right="0" w:hanging="360"/>
-        <w:jc w:val="left"/>
-        <w:rPr>
-          <w:rFonts w:ascii="Arial" w:cs="Arial" w:eastAsia="Arial" w:hAnsi="Arial"/>
-          <w:b w:val="0"/>
-          <w:i w:val="0"/>
-          <w:smallCaps w:val="0"/>
-          <w:strike w:val="0"/>
-          <w:color w:val="000000"/>
-          <w:sz w:val="24"/>
-          <w:szCs w:val="24"/>
-          <w:u w:val="none"/>
-          <w:shd w:fill="auto" w:val="clear"/>
-          <w:vertAlign w:val="baseline"/>
-        </w:rPr>
-      </w:pPr>
-      <w:r>
-        <w:rPr>
-          <w:rFonts w:ascii="Arial" w:cs="Arial" w:eastAsia="Arial" w:hAnsi="Arial"/>
-          <w:b w:val="0"/>
-          <w:i w:val="0"/>
-          <w:smallCaps w:val="0"/>
-          <w:strike w:val="0"/>
-          <w:color w:val="000000"/>
-          <w:sz w:val="24"/>
-          <w:szCs w:val="24"/>
-          <w:u w:val="none"/>
-          <w:shd w:fill="auto" w:val="clear"/>
-          <w:vertAlign w:val="baseline"/>
-          <w:rtl w:val="0"/>
-        </w:rPr>
-        <w:t xml:space="preserve">Tính đồng bộ cao (Liên kết chia sẻ vị trí, kết hợp với các tổ chức xã hội thông qua app hoặc website của họ)</w:t>
-      </w:r>
-    </w:p>
-    <w:p>
-      <w:pPr>
-        <w:keepNext w:val="0"/>
-        <w:keepLines w:val="0"/>
-        <w:pageBreakBefore w:val="0"/>
-        <w:widowControl w:val="1"/>
-        <w:numPr>
-          <w:ilvl w:val="0"/>
-          <w:numId w:val="7"/>
-        </w:numPr>
-        <w:pBdr>
-          <w:top w:space="0" w:sz="0" w:val="nil"/>
-          <w:left w:space="0" w:sz="0" w:val="nil"/>
-          <w:bottom w:space="0" w:sz="0" w:val="nil"/>
-          <w:right w:space="0" w:sz="0" w:val="nil"/>
-          <w:between w:space="0" w:sz="0" w:val="nil"/>
-        </w:pBdr>
-        <w:shd w:fill="auto" w:val="clear"/>
-        <w:spacing w:after="200" w:before="255" w:line="276" w:lineRule="auto"/>
-        <w:ind w:left="720" w:right="0" w:hanging="360"/>
-        <w:jc w:val="left"/>
-        <w:rPr>
-          <w:rFonts w:ascii="Arial" w:cs="Arial" w:eastAsia="Arial" w:hAnsi="Arial"/>
-          <w:b w:val="0"/>
-          <w:i w:val="0"/>
-          <w:smallCaps w:val="0"/>
-          <w:strike w:val="0"/>
-          <w:color w:val="000000"/>
-          <w:sz w:val="24"/>
-          <w:szCs w:val="24"/>
-          <w:u w:val="none"/>
-          <w:shd w:fill="auto" w:val="clear"/>
-          <w:vertAlign w:val="baseline"/>
-        </w:rPr>
-      </w:pPr>
-      <w:r>
-        <w:rPr>
-          <w:rFonts w:ascii="Arial" w:cs="Arial" w:eastAsia="Arial" w:hAnsi="Arial"/>
-          <w:b w:val="0"/>
-          <w:i w:val="0"/>
-          <w:smallCaps w:val="0"/>
-          <w:strike w:val="0"/>
-          <w:color w:val="000000"/>
-          <w:sz w:val="24"/>
-          <w:szCs w:val="24"/>
-          <w:u w:val="none"/>
-          <w:shd w:fill="auto" w:val="clear"/>
-          <w:vertAlign w:val="baseline"/>
-          <w:rtl w:val="0"/>
-        </w:rPr>
-        <w:t xml:space="preserve">Các phần </w:t>
-      </w:r>
+        </w:rPr>
+      </w:pPr>
       <w:r>
         <w:rPr>
           <w:rFonts w:ascii="Arial" w:cs="Arial" w:eastAsia="Arial" w:hAnsi="Arial"/>
@@ -5663,103 +5737,192 @@
           <w:szCs w:val="24"/>
           <w:rtl w:val="0"/>
         </w:rPr>
-        <w:t xml:space="preserve">mềm</w:t>
+        <w:t xml:space="preserve">Figma</w:t>
       </w:r>
-      <w:r>
+    </w:p>
+    <w:p>
+      <w:pPr>
+        <w:numPr>
+          <w:ilvl w:val="0"/>
+          <w:numId w:val="3"/>
+        </w:numPr>
+        <w:spacing w:after="0" w:afterAutospacing="0" w:before="0" w:beforeAutospacing="0" w:lineRule="auto"/>
+        <w:ind w:left="720" w:hanging="360"/>
+        <w:jc w:val="both"/>
         <w:rPr>
           <w:rFonts w:ascii="Arial" w:cs="Arial" w:eastAsia="Arial" w:hAnsi="Arial"/>
-          <w:b w:val="0"/>
-          <w:i w:val="0"/>
-          <w:smallCaps w:val="0"/>
-          <w:strike w:val="0"/>
-          <w:color w:val="000000"/>
           <w:sz w:val="24"/>
           <w:szCs w:val="24"/>
           <w:u w:val="none"/>
-          <w:shd w:fill="auto" w:val="clear"/>
-          <w:vertAlign w:val="baseline"/>
+        </w:rPr>
+      </w:pPr>
+      <w:r>
+        <w:rPr>
+          <w:rFonts w:ascii="Arial" w:cs="Arial" w:eastAsia="Arial" w:hAnsi="Arial"/>
+          <w:sz w:val="24"/>
+          <w:szCs w:val="24"/>
           <w:rtl w:val="0"/>
         </w:rPr>
-        <w:t xml:space="preserve"> quản lý cơ sở dữ liệu của doanh nghiệp và người dùng</w:t>
+        <w:t xml:space="preserve">Adobe XD</w:t>
       </w:r>
     </w:p>
     <w:p>
       <w:pPr>
-        <w:keepNext w:val="0"/>
-        <w:keepLines w:val="0"/>
-        <w:pageBreakBefore w:val="0"/>
-        <w:widowControl w:val="1"/>
         <w:numPr>
           <w:ilvl w:val="0"/>
-          <w:numId w:val="7"/>
+          <w:numId w:val="3"/>
         </w:numPr>
-        <w:pBdr>
-          <w:top w:space="0" w:sz="0" w:val="nil"/>
-          <w:left w:space="0" w:sz="0" w:val="nil"/>
-          <w:bottom w:space="0" w:sz="0" w:val="nil"/>
-          <w:right w:space="0" w:sz="0" w:val="nil"/>
-          <w:between w:space="0" w:sz="0" w:val="nil"/>
-        </w:pBdr>
-        <w:shd w:fill="auto" w:val="clear"/>
-        <w:spacing w:after="200" w:before="255" w:line="276" w:lineRule="auto"/>
-        <w:ind w:left="720" w:right="0" w:hanging="360"/>
-        <w:jc w:val="left"/>
+        <w:spacing w:after="0" w:afterAutospacing="0" w:before="0" w:beforeAutospacing="0" w:lineRule="auto"/>
+        <w:ind w:left="720" w:hanging="360"/>
+        <w:jc w:val="both"/>
         <w:rPr>
           <w:rFonts w:ascii="Arial" w:cs="Arial" w:eastAsia="Arial" w:hAnsi="Arial"/>
-          <w:b w:val="0"/>
-          <w:i w:val="0"/>
-          <w:smallCaps w:val="0"/>
-          <w:strike w:val="0"/>
-          <w:color w:val="000000"/>
           <w:sz w:val="24"/>
           <w:szCs w:val="24"/>
           <w:u w:val="none"/>
-          <w:shd w:fill="auto" w:val="clear"/>
-          <w:vertAlign w:val="baseline"/>
         </w:rPr>
       </w:pPr>
       <w:r>
         <w:rPr>
           <w:rFonts w:ascii="Arial" w:cs="Arial" w:eastAsia="Arial" w:hAnsi="Arial"/>
-          <w:b w:val="0"/>
-          <w:i w:val="0"/>
-          <w:smallCaps w:val="0"/>
-          <w:strike w:val="0"/>
-          <w:color w:val="000000"/>
+          <w:sz w:val="24"/>
+          <w:szCs w:val="24"/>
+          <w:rtl w:val="0"/>
+        </w:rPr>
+        <w:t xml:space="preserve">Ngôn ngữ lập trình: HTML, CSS</w:t>
+      </w:r>
+    </w:p>
+    <w:p>
+      <w:pPr>
+        <w:numPr>
+          <w:ilvl w:val="0"/>
+          <w:numId w:val="3"/>
+        </w:numPr>
+        <w:spacing w:after="240" w:before="0" w:beforeAutospacing="0" w:lineRule="auto"/>
+        <w:ind w:left="720" w:hanging="360"/>
+        <w:jc w:val="both"/>
+        <w:rPr>
+          <w:rFonts w:ascii="Arial" w:cs="Arial" w:eastAsia="Arial" w:hAnsi="Arial"/>
           <w:sz w:val="24"/>
           <w:szCs w:val="24"/>
           <w:u w:val="none"/>
-          <w:shd w:fill="auto" w:val="clear"/>
-          <w:vertAlign w:val="baseline"/>
+        </w:rPr>
+      </w:pPr>
+      <w:r>
+        <w:rPr>
+          <w:rFonts w:ascii="Arial" w:cs="Arial" w:eastAsia="Arial" w:hAnsi="Arial"/>
+          <w:sz w:val="24"/>
+          <w:szCs w:val="24"/>
           <w:rtl w:val="0"/>
         </w:rPr>
-        <w:t xml:space="preserve">WordPress, </w:t>
+        <w:t xml:space="preserve">Google Map API</w:t>
       </w:r>
+    </w:p>
+    <w:p>
+      <w:pPr>
+        <w:spacing w:after="240" w:before="240" w:lineRule="auto"/>
+        <w:jc w:val="both"/>
+        <w:rPr>
+          <w:rFonts w:ascii="Times New Roman" w:cs="Times New Roman" w:eastAsia="Times New Roman" w:hAnsi="Times New Roman"/>
+          <w:sz w:val="26"/>
+          <w:szCs w:val="26"/>
+        </w:rPr>
+      </w:pPr>
       <w:r>
         <w:rPr>
           <w:rFonts w:ascii="Times New Roman" w:cs="Times New Roman" w:eastAsia="Times New Roman" w:hAnsi="Times New Roman"/>
-          <w:b w:val="0"/>
-          <w:i w:val="0"/>
-          <w:smallCaps w:val="0"/>
-          <w:strike w:val="0"/>
-          <w:color w:val="000000"/>
+          <w:sz w:val="26"/>
+          <w:szCs w:val="26"/>
+          <w:rtl w:val="0"/>
+        </w:rPr>
+        <w:t xml:space="preserve">Các môi trường làm việc:</w:t>
+      </w:r>
+    </w:p>
+    <w:p>
+      <w:pPr>
+        <w:numPr>
+          <w:ilvl w:val="0"/>
+          <w:numId w:val="8"/>
+        </w:numPr>
+        <w:spacing w:after="0" w:afterAutospacing="0" w:before="240" w:lineRule="auto"/>
+        <w:ind w:left="720" w:hanging="360"/>
+        <w:jc w:val="both"/>
+        <w:rPr>
+          <w:rFonts w:ascii="Times New Roman" w:cs="Times New Roman" w:eastAsia="Times New Roman" w:hAnsi="Times New Roman"/>
           <w:sz w:val="26"/>
           <w:szCs w:val="26"/>
           <w:u w:val="none"/>
-          <w:shd w:fill="auto" w:val="clear"/>
-          <w:vertAlign w:val="baseline"/>
+        </w:rPr>
+      </w:pPr>
+      <w:r>
+        <w:rPr>
+          <w:rFonts w:ascii="Times New Roman" w:cs="Times New Roman" w:eastAsia="Times New Roman" w:hAnsi="Times New Roman"/>
+          <w:sz w:val="26"/>
+          <w:szCs w:val="26"/>
           <w:rtl w:val="0"/>
         </w:rPr>
-        <w:t xml:space="preserve">Cơ sở dữ liệu SQL Server</w:t>
-      </w:r>
-      <w:r>
-        <w:rPr>
-          <w:rtl w:val="0"/>
-        </w:rPr>
+        <w:t xml:space="preserve">Github</w:t>
       </w:r>
     </w:p>
     <w:p>
       <w:pPr>
+        <w:numPr>
+          <w:ilvl w:val="0"/>
+          <w:numId w:val="8"/>
+        </w:numPr>
+        <w:spacing w:after="0" w:afterAutospacing="0" w:before="0" w:beforeAutospacing="0" w:lineRule="auto"/>
+        <w:ind w:left="720" w:hanging="360"/>
+        <w:jc w:val="both"/>
+        <w:rPr>
+          <w:rFonts w:ascii="Times New Roman" w:cs="Times New Roman" w:eastAsia="Times New Roman" w:hAnsi="Times New Roman"/>
+          <w:sz w:val="26"/>
+          <w:szCs w:val="26"/>
+          <w:u w:val="none"/>
+        </w:rPr>
+      </w:pPr>
+      <w:r>
+        <w:rPr>
+          <w:rFonts w:ascii="Times New Roman" w:cs="Times New Roman" w:eastAsia="Times New Roman" w:hAnsi="Times New Roman"/>
+          <w:sz w:val="26"/>
+          <w:szCs w:val="26"/>
+          <w:rtl w:val="0"/>
+        </w:rPr>
+        <w:t xml:space="preserve">Azure DevOps</w:t>
+      </w:r>
+    </w:p>
+    <w:p>
+      <w:pPr>
+        <w:numPr>
+          <w:ilvl w:val="0"/>
+          <w:numId w:val="8"/>
+        </w:numPr>
+        <w:spacing w:after="240" w:before="0" w:beforeAutospacing="0" w:lineRule="auto"/>
+        <w:ind w:left="720" w:hanging="360"/>
+        <w:jc w:val="both"/>
+        <w:rPr>
+          <w:rFonts w:ascii="Times New Roman" w:cs="Times New Roman" w:eastAsia="Times New Roman" w:hAnsi="Times New Roman"/>
+          <w:sz w:val="26"/>
+          <w:szCs w:val="26"/>
+          <w:u w:val="none"/>
+        </w:rPr>
+      </w:pPr>
+      <w:r>
+        <w:rPr>
+          <w:rFonts w:ascii="Times New Roman" w:cs="Times New Roman" w:eastAsia="Times New Roman" w:hAnsi="Times New Roman"/>
+          <w:sz w:val="26"/>
+          <w:szCs w:val="26"/>
+          <w:rtl w:val="0"/>
+        </w:rPr>
+        <w:t xml:space="preserve">TestFlight</w:t>
+      </w:r>
+      <w:r>
+        <w:rPr>
+          <w:rtl w:val="0"/>
+        </w:rPr>
+      </w:r>
+    </w:p>
+    <w:p>
+      <w:pPr>
         <w:rPr>
           <w:rFonts w:ascii="Arial" w:cs="Arial" w:eastAsia="Arial" w:hAnsi="Arial"/>
           <w:sz w:val="24"/>
@@ -5777,7 +5940,7 @@
         <w:pStyle w:val="Heading1"/>
         <w:numPr>
           <w:ilvl w:val="0"/>
-          <w:numId w:val="6"/>
+          <w:numId w:val="9"/>
         </w:numPr>
         <w:ind w:left="425" w:hanging="425"/>
         <w:rPr>
@@ -6232,7 +6395,7 @@
         <w:pStyle w:val="Heading1"/>
         <w:numPr>
           <w:ilvl w:val="0"/>
-          <w:numId w:val="6"/>
+          <w:numId w:val="9"/>
         </w:numPr>
         <w:ind w:left="425" w:hanging="425"/>
         <w:rPr>
@@ -9282,7 +9445,7 @@
         <w:pStyle w:val="Heading1"/>
         <w:numPr>
           <w:ilvl w:val="0"/>
-          <w:numId w:val="6"/>
+          <w:numId w:val="9"/>
         </w:numPr>
         <w:ind w:left="425" w:hanging="425"/>
         <w:rPr>
@@ -10967,7 +11130,7 @@
       <w:lvlText w:val="+"/>
       <w:lvlJc w:val="left"/>
       <w:pPr>
-        <w:ind w:left="2160" w:hanging="360"/>
+        <w:ind w:left="1440" w:hanging="360"/>
       </w:pPr>
       <w:rPr>
         <w:u w:val="none"/>
@@ -10979,7 +11142,7 @@
       <w:lvlText w:val="+"/>
       <w:lvlJc w:val="left"/>
       <w:pPr>
-        <w:ind w:left="2880" w:hanging="360"/>
+        <w:ind w:left="2160" w:hanging="360"/>
       </w:pPr>
       <w:rPr>
         <w:u w:val="none"/>
@@ -10991,7 +11154,7 @@
       <w:lvlText w:val="+"/>
       <w:lvlJc w:val="left"/>
       <w:pPr>
-        <w:ind w:left="3600" w:hanging="360"/>
+        <w:ind w:left="2880" w:hanging="360"/>
       </w:pPr>
       <w:rPr>
         <w:u w:val="none"/>
@@ -11003,7 +11166,7 @@
       <w:lvlText w:val="+"/>
       <w:lvlJc w:val="left"/>
       <w:pPr>
-        <w:ind w:left="4320" w:hanging="360"/>
+        <w:ind w:left="3600" w:hanging="360"/>
       </w:pPr>
       <w:rPr>
         <w:u w:val="none"/>
@@ -11015,7 +11178,7 @@
       <w:lvlText w:val="+"/>
       <w:lvlJc w:val="left"/>
       <w:pPr>
-        <w:ind w:left="5040" w:hanging="360"/>
+        <w:ind w:left="4320" w:hanging="360"/>
       </w:pPr>
       <w:rPr>
         <w:u w:val="none"/>
@@ -11027,7 +11190,7 @@
       <w:lvlText w:val="+"/>
       <w:lvlJc w:val="left"/>
       <w:pPr>
-        <w:ind w:left="5760" w:hanging="360"/>
+        <w:ind w:left="5040" w:hanging="360"/>
       </w:pPr>
       <w:rPr>
         <w:u w:val="none"/>
@@ -11039,7 +11202,7 @@
       <w:lvlText w:val="+"/>
       <w:lvlJc w:val="left"/>
       <w:pPr>
-        <w:ind w:left="6480" w:hanging="360"/>
+        <w:ind w:left="5760" w:hanging="360"/>
       </w:pPr>
       <w:rPr>
         <w:u w:val="none"/>
@@ -11051,7 +11214,7 @@
       <w:lvlText w:val="+"/>
       <w:lvlJc w:val="left"/>
       <w:pPr>
-        <w:ind w:left="7200" w:hanging="360"/>
+        <w:ind w:left="6480" w:hanging="360"/>
       </w:pPr>
       <w:rPr>
         <w:u w:val="none"/>
@@ -11063,7 +11226,7 @@
       <w:lvlText w:val="+"/>
       <w:lvlJc w:val="left"/>
       <w:pPr>
-        <w:ind w:left="7920" w:hanging="360"/>
+        <w:ind w:left="7200" w:hanging="360"/>
       </w:pPr>
       <w:rPr>
         <w:u w:val="none"/>
@@ -11184,10 +11347,120 @@
     <w:lvl w:ilvl="0">
       <w:start w:val="1"/>
       <w:numFmt w:val="bullet"/>
+      <w:lvlText w:val="+"/>
+      <w:lvlJc w:val="left"/>
+      <w:pPr>
+        <w:ind w:left="2160" w:hanging="360"/>
+      </w:pPr>
+      <w:rPr>
+        <w:u w:val="none"/>
+      </w:rPr>
+    </w:lvl>
+    <w:lvl w:ilvl="1">
+      <w:start w:val="1"/>
+      <w:numFmt w:val="bullet"/>
+      <w:lvlText w:val="+"/>
+      <w:lvlJc w:val="left"/>
+      <w:pPr>
+        <w:ind w:left="2880" w:hanging="360"/>
+      </w:pPr>
+      <w:rPr>
+        <w:u w:val="none"/>
+      </w:rPr>
+    </w:lvl>
+    <w:lvl w:ilvl="2">
+      <w:start w:val="1"/>
+      <w:numFmt w:val="bullet"/>
+      <w:lvlText w:val="+"/>
+      <w:lvlJc w:val="left"/>
+      <w:pPr>
+        <w:ind w:left="3600" w:hanging="360"/>
+      </w:pPr>
+      <w:rPr>
+        <w:u w:val="none"/>
+      </w:rPr>
+    </w:lvl>
+    <w:lvl w:ilvl="3">
+      <w:start w:val="1"/>
+      <w:numFmt w:val="bullet"/>
+      <w:lvlText w:val="+"/>
+      <w:lvlJc w:val="left"/>
+      <w:pPr>
+        <w:ind w:left="4320" w:hanging="360"/>
+      </w:pPr>
+      <w:rPr>
+        <w:u w:val="none"/>
+      </w:rPr>
+    </w:lvl>
+    <w:lvl w:ilvl="4">
+      <w:start w:val="1"/>
+      <w:numFmt w:val="bullet"/>
+      <w:lvlText w:val="+"/>
+      <w:lvlJc w:val="left"/>
+      <w:pPr>
+        <w:ind w:left="5040" w:hanging="360"/>
+      </w:pPr>
+      <w:rPr>
+        <w:u w:val="none"/>
+      </w:rPr>
+    </w:lvl>
+    <w:lvl w:ilvl="5">
+      <w:start w:val="1"/>
+      <w:numFmt w:val="bullet"/>
+      <w:lvlText w:val="+"/>
+      <w:lvlJc w:val="left"/>
+      <w:pPr>
+        <w:ind w:left="5760" w:hanging="360"/>
+      </w:pPr>
+      <w:rPr>
+        <w:u w:val="none"/>
+      </w:rPr>
+    </w:lvl>
+    <w:lvl w:ilvl="6">
+      <w:start w:val="1"/>
+      <w:numFmt w:val="bullet"/>
+      <w:lvlText w:val="+"/>
+      <w:lvlJc w:val="left"/>
+      <w:pPr>
+        <w:ind w:left="6480" w:hanging="360"/>
+      </w:pPr>
+      <w:rPr>
+        <w:u w:val="none"/>
+      </w:rPr>
+    </w:lvl>
+    <w:lvl w:ilvl="7">
+      <w:start w:val="1"/>
+      <w:numFmt w:val="bullet"/>
+      <w:lvlText w:val="+"/>
+      <w:lvlJc w:val="left"/>
+      <w:pPr>
+        <w:ind w:left="7200" w:hanging="360"/>
+      </w:pPr>
+      <w:rPr>
+        <w:u w:val="none"/>
+      </w:rPr>
+    </w:lvl>
+    <w:lvl w:ilvl="8">
+      <w:start w:val="1"/>
+      <w:numFmt w:val="bullet"/>
+      <w:lvlText w:val="+"/>
+      <w:lvlJc w:val="left"/>
+      <w:pPr>
+        <w:ind w:left="7920" w:hanging="360"/>
+      </w:pPr>
+      <w:rPr>
+        <w:u w:val="none"/>
+      </w:rPr>
+    </w:lvl>
+  </w:abstractNum>
+  <w:abstractNum w:abstractNumId="5">
+    <w:lvl w:ilvl="0">
+      <w:start w:val="1"/>
+      <w:numFmt w:val="bullet"/>
       <w:lvlText w:val="-"/>
       <w:lvlJc w:val="left"/>
       <w:pPr>
-        <w:ind w:left="1440" w:hanging="360"/>
+        <w:ind w:left="720" w:hanging="360"/>
       </w:pPr>
       <w:rPr>
         <w:u w:val="none"/>
@@ -11199,7 +11472,7 @@
       <w:lvlText w:val="-"/>
       <w:lvlJc w:val="left"/>
       <w:pPr>
-        <w:ind w:left="2160" w:hanging="360"/>
+        <w:ind w:left="1440" w:hanging="360"/>
       </w:pPr>
       <w:rPr>
         <w:u w:val="none"/>
@@ -11211,7 +11484,7 @@
       <w:lvlText w:val="-"/>
       <w:lvlJc w:val="left"/>
       <w:pPr>
-        <w:ind w:left="2880" w:hanging="360"/>
+        <w:ind w:left="2160" w:hanging="360"/>
       </w:pPr>
       <w:rPr>
         <w:u w:val="none"/>
@@ -11223,7 +11496,7 @@
       <w:lvlText w:val="-"/>
       <w:lvlJc w:val="left"/>
       <w:pPr>
-        <w:ind w:left="3600" w:hanging="360"/>
+        <w:ind w:left="2880" w:hanging="360"/>
       </w:pPr>
       <w:rPr>
         <w:u w:val="none"/>
@@ -11235,7 +11508,7 @@
       <w:lvlText w:val="-"/>
       <w:lvlJc w:val="left"/>
       <w:pPr>
-        <w:ind w:left="4320" w:hanging="360"/>
+        <w:ind w:left="3600" w:hanging="360"/>
       </w:pPr>
       <w:rPr>
         <w:u w:val="none"/>
@@ -11247,7 +11520,7 @@
       <w:lvlText w:val="-"/>
       <w:lvlJc w:val="left"/>
       <w:pPr>
-        <w:ind w:left="5040" w:hanging="360"/>
+        <w:ind w:left="4320" w:hanging="360"/>
       </w:pPr>
       <w:rPr>
         <w:u w:val="none"/>
@@ -11259,7 +11532,7 @@
       <w:lvlText w:val="-"/>
       <w:lvlJc w:val="left"/>
       <w:pPr>
-        <w:ind w:left="5760" w:hanging="360"/>
+        <w:ind w:left="5040" w:hanging="360"/>
       </w:pPr>
       <w:rPr>
         <w:u w:val="none"/>
@@ -11271,7 +11544,7 @@
       <w:lvlText w:val="-"/>
       <w:lvlJc w:val="left"/>
       <w:pPr>
-        <w:ind w:left="6480" w:hanging="360"/>
+        <w:ind w:left="5760" w:hanging="360"/>
       </w:pPr>
       <w:rPr>
         <w:u w:val="none"/>
@@ -11283,14 +11556,124 @@
       <w:lvlText w:val="-"/>
       <w:lvlJc w:val="left"/>
       <w:pPr>
-        <w:ind w:left="7200" w:hanging="360"/>
+        <w:ind w:left="6480" w:hanging="360"/>
       </w:pPr>
       <w:rPr>
         <w:u w:val="none"/>
       </w:rPr>
     </w:lvl>
   </w:abstractNum>
-  <w:abstractNum w:abstractNumId="5">
+  <w:abstractNum w:abstractNumId="6">
+    <w:lvl w:ilvl="0">
+      <w:start w:val="1"/>
+      <w:numFmt w:val="bullet"/>
+      <w:lvlText w:val="-"/>
+      <w:lvlJc w:val="left"/>
+      <w:pPr>
+        <w:ind w:left="1440" w:hanging="360"/>
+      </w:pPr>
+      <w:rPr>
+        <w:u w:val="none"/>
+      </w:rPr>
+    </w:lvl>
+    <w:lvl w:ilvl="1">
+      <w:start w:val="1"/>
+      <w:numFmt w:val="bullet"/>
+      <w:lvlText w:val="-"/>
+      <w:lvlJc w:val="left"/>
+      <w:pPr>
+        <w:ind w:left="2160" w:hanging="360"/>
+      </w:pPr>
+      <w:rPr>
+        <w:u w:val="none"/>
+      </w:rPr>
+    </w:lvl>
+    <w:lvl w:ilvl="2">
+      <w:start w:val="1"/>
+      <w:numFmt w:val="bullet"/>
+      <w:lvlText w:val="-"/>
+      <w:lvlJc w:val="left"/>
+      <w:pPr>
+        <w:ind w:left="2880" w:hanging="360"/>
+      </w:pPr>
+      <w:rPr>
+        <w:u w:val="none"/>
+      </w:rPr>
+    </w:lvl>
+    <w:lvl w:ilvl="3">
+      <w:start w:val="1"/>
+      <w:numFmt w:val="bullet"/>
+      <w:lvlText w:val="-"/>
+      <w:lvlJc w:val="left"/>
+      <w:pPr>
+        <w:ind w:left="3600" w:hanging="360"/>
+      </w:pPr>
+      <w:rPr>
+        <w:u w:val="none"/>
+      </w:rPr>
+    </w:lvl>
+    <w:lvl w:ilvl="4">
+      <w:start w:val="1"/>
+      <w:numFmt w:val="bullet"/>
+      <w:lvlText w:val="-"/>
+      <w:lvlJc w:val="left"/>
+      <w:pPr>
+        <w:ind w:left="4320" w:hanging="360"/>
+      </w:pPr>
+      <w:rPr>
+        <w:u w:val="none"/>
+      </w:rPr>
+    </w:lvl>
+    <w:lvl w:ilvl="5">
+      <w:start w:val="1"/>
+      <w:numFmt w:val="bullet"/>
+      <w:lvlText w:val="-"/>
+      <w:lvlJc w:val="left"/>
+      <w:pPr>
+        <w:ind w:left="5040" w:hanging="360"/>
+      </w:pPr>
+      <w:rPr>
+        <w:u w:val="none"/>
+      </w:rPr>
+    </w:lvl>
+    <w:lvl w:ilvl="6">
+      <w:start w:val="1"/>
+      <w:numFmt w:val="bullet"/>
+      <w:lvlText w:val="-"/>
+      <w:lvlJc w:val="left"/>
+      <w:pPr>
+        <w:ind w:left="5760" w:hanging="360"/>
+      </w:pPr>
+      <w:rPr>
+        <w:u w:val="none"/>
+      </w:rPr>
+    </w:lvl>
+    <w:lvl w:ilvl="7">
+      <w:start w:val="1"/>
+      <w:numFmt w:val="bullet"/>
+      <w:lvlText w:val="-"/>
+      <w:lvlJc w:val="left"/>
+      <w:pPr>
+        <w:ind w:left="6480" w:hanging="360"/>
+      </w:pPr>
+      <w:rPr>
+        <w:u w:val="none"/>
+      </w:rPr>
+    </w:lvl>
+    <w:lvl w:ilvl="8">
+      <w:start w:val="1"/>
+      <w:numFmt w:val="bullet"/>
+      <w:lvlText w:val="-"/>
+      <w:lvlJc w:val="left"/>
+      <w:pPr>
+        <w:ind w:left="7200" w:hanging="360"/>
+      </w:pPr>
+      <w:rPr>
+        <w:u w:val="none"/>
+      </w:rPr>
+    </w:lvl>
+  </w:abstractNum>
+  <w:abstractNum w:abstractNumId="7">
     <w:lvl w:ilvl="0">
       <w:start w:val="1"/>
       <w:numFmt w:val="bullet"/>
@@ -11400,7 +11783,117 @@
       </w:rPr>
     </w:lvl>
   </w:abstractNum>
-  <w:abstractNum w:abstractNumId="6">
+  <w:abstractNum w:abstractNumId="8">
+    <w:lvl w:ilvl="0">
+      <w:start w:val="1"/>
+      <w:numFmt w:val="bullet"/>
+      <w:lvlText w:val="-"/>
+      <w:lvlJc w:val="left"/>
+      <w:pPr>
+        <w:ind w:left="720" w:hanging="360"/>
+      </w:pPr>
+      <w:rPr>
+        <w:u w:val="none"/>
+      </w:rPr>
+    </w:lvl>
+    <w:lvl w:ilvl="1">
+      <w:start w:val="1"/>
+      <w:numFmt w:val="bullet"/>
+      <w:lvlText w:val="-"/>
+      <w:lvlJc w:val="left"/>
+      <w:pPr>
+        <w:ind w:left="1440" w:hanging="360"/>
+      </w:pPr>
+      <w:rPr>
+        <w:u w:val="none"/>
+      </w:rPr>
+    </w:lvl>
+    <w:lvl w:ilvl="2">
+      <w:start w:val="1"/>
+      <w:numFmt w:val="bullet"/>
+      <w:lvlText w:val="-"/>
+      <w:lvlJc w:val="left"/>
+      <w:pPr>
+        <w:ind w:left="2160" w:hanging="360"/>
+      </w:pPr>
+      <w:rPr>
+        <w:u w:val="none"/>
+      </w:rPr>
+    </w:lvl>
+    <w:lvl w:ilvl="3">
+      <w:start w:val="1"/>
+      <w:numFmt w:val="bullet"/>
+      <w:lvlText w:val="-"/>
+      <w:lvlJc w:val="left"/>
+      <w:pPr>
+        <w:ind w:left="2880" w:hanging="360"/>
+      </w:pPr>
+      <w:rPr>
+        <w:u w:val="none"/>
+      </w:rPr>
+    </w:lvl>
+    <w:lvl w:ilvl="4">
+      <w:start w:val="1"/>
+      <w:numFmt w:val="bullet"/>
+      <w:lvlText w:val="-"/>
+      <w:lvlJc w:val="left"/>
+      <w:pPr>
+        <w:ind w:left="3600" w:hanging="360"/>
+      </w:pPr>
+      <w:rPr>
+        <w:u w:val="none"/>
+      </w:rPr>
+    </w:lvl>
+    <w:lvl w:ilvl="5">
+      <w:start w:val="1"/>
+      <w:numFmt w:val="bullet"/>
+      <w:lvlText w:val="-"/>
+      <w:lvlJc w:val="left"/>
+      <w:pPr>
+        <w:ind w:left="4320" w:hanging="360"/>
+      </w:pPr>
+      <w:rPr>
+        <w:u w:val="none"/>
+      </w:rPr>
+    </w:lvl>
+    <w:lvl w:ilvl="6">
+      <w:start w:val="1"/>
+      <w:numFmt w:val="bullet"/>
+      <w:lvlText w:val="-"/>
+      <w:lvlJc w:val="left"/>
+      <w:pPr>
+        <w:ind w:left="5040" w:hanging="360"/>
+      </w:pPr>
+      <w:rPr>
+        <w:u w:val="none"/>
+      </w:rPr>
+    </w:lvl>
+    <w:lvl w:ilvl="7">
+      <w:start w:val="1"/>
+      <w:numFmt w:val="bullet"/>
+      <w:lvlText w:val="-"/>
+      <w:lvlJc w:val="left"/>
+      <w:pPr>
+        <w:ind w:left="5760" w:hanging="360"/>
+      </w:pPr>
+      <w:rPr>
+        <w:u w:val="none"/>
+      </w:rPr>
+    </w:lvl>
+    <w:lvl w:ilvl="8">
+      <w:start w:val="1"/>
+      <w:numFmt w:val="bullet"/>
+      <w:lvlText w:val="-"/>
+      <w:lvlJc w:val="left"/>
+      <w:pPr>
+        <w:ind w:left="6480" w:hanging="360"/>
+      </w:pPr>
+      <w:rPr>
+        <w:u w:val="none"/>
+      </w:rPr>
+    </w:lvl>
+  </w:abstractNum>
+  <w:abstractNum w:abstractNumId="9">
     <w:lvl w:ilvl="0">
       <w:start w:val="1"/>
       <w:numFmt w:val="decimal"/>
@@ -11492,7 +11985,7 @@
       <w:rPr/>
     </w:lvl>
   </w:abstractNum>
-  <w:abstractNum w:abstractNumId="7">
+  <w:abstractNum w:abstractNumId="10">
     <w:lvl w:ilvl="0">
       <w:start w:val="0"/>
       <w:numFmt w:val="bullet"/>
@@ -11622,6 +12115,15 @@
   </w:num>
   <w:num w:numId="7">
     <w:abstractNumId w:val="7"/>
+  </w:num>
+  <w:num w:numId="8">
+    <w:abstractNumId w:val="8"/>
+  </w:num>
+  <w:num w:numId="9">
+    <w:abstractNumId w:val="9"/>
+  </w:num>
+  <w:num w:numId="10">
+    <w:abstractNumId w:val="10"/>
   </w:num>
 </w:numbering>
 </file>
@@ -12237,7 +12739,7 @@
 
 <file path=customXML/item1.xml><?xml version="1.0" encoding="utf-8"?>
 <go:gDocsCustomXmlDataStorage xmlns:go="http://customooxmlschemas.google.com/" xmlns:r="http://schemas.openxmlformats.org/officeDocument/2006/relationships">
-  <go:docsCustomData xmlns:go="http://customooxmlschemas.google.com/" roundtripDataSignature="AMtx7miyyZPN4XWgcVzuqryBU0ABCxfIRg==">AMUW2mVkqkZRE+XFhRrAJ3BWOlA3uvGxF7/GxK05oIj4YCK9K3jMLQn49weOKc+a7kCOMYyLUSXBZVB1gqrk+BsXvvg/UMpC/GiteGj/yy5kFgVM7InxKGzKOrJjWTkq+Z8rGRuKkb/BVm7ftIJSHT6SuJ78NWBRyQ==</go:docsCustomData>
+  <go:docsCustomData xmlns:go="http://customooxmlschemas.google.com/" roundtripDataSignature="AMtx7miyyZPN4XWgcVzuqryBU0ABCxfIRg==">AMUW2mWVxx44BTSd94yUQevqyp5ivoYJtEZw9zGAOCBPe6rmkrClz6Ai9OjAM8MQSTc8801WQD+1/lB8hsr7HWw+kiCciIuM8gP54+PLs4QxmrMW64VzIFp4/yvRaw3D/ZPYUc4v94rJ9jYGCqmsxjXEX6Chbed/rg==</go:docsCustomData>
 </go:gDocsCustomXmlDataStorage>
 </file>
 

</xml_diff>